<commit_message>
Fixed Dates and Links in Seminarplan
</commit_message>
<xml_diff>
--- a/1_Sylabus/23_S_Seminarplan_Parlament.docx
+++ b/1_Sylabus/23_S_Seminarplan_Parlament.docx
@@ -280,15 +280,7 @@
       </w:r>
       <w:proofErr w:type="spellEnd"/>
       <w:r>
-        <w:t xml:space="preserve"> Statistik</w:t>
-      </w:r>
-      <w:proofErr w:type="gramStart"/>
-      <w:r>
-        <w:t>)</w:t>
-      </w:r>
-      <w:proofErr w:type="gramEnd"/>
-      <w:r>
-        <w:t xml:space="preserve"> sondern auch fortgeschrittene Methoden (Text-</w:t>
+        <w:t xml:space="preserve"> Statistik) sondern auch fortgeschrittene Methoden (Text-</w:t>
       </w:r>
       <w:proofErr w:type="spellStart"/>
       <w:r>
@@ -375,7 +367,7 @@
           <w:sz w:val="24"/>
           <w:szCs w:val="24"/>
         </w:rPr>
-        <w:t>4</w:t>
+        <w:t>2</w:t>
       </w:r>
       <w:r>
         <w:rPr>
@@ -391,7 +383,7 @@
           <w:sz w:val="24"/>
           <w:szCs w:val="24"/>
         </w:rPr>
-        <w:t>6</w:t>
+        <w:t>4</w:t>
       </w:r>
       <w:r>
         <w:rPr>
@@ -399,29 +391,27 @@
           <w:sz w:val="24"/>
           <w:szCs w:val="24"/>
         </w:rPr>
-        <w:t xml:space="preserve">. Bitte vereinbaren Sie vorab einen Termin unter </w:t>
+        <w:t xml:space="preserve"> Uhr. Bitte vereinbaren Sie </w:t>
+      </w:r>
+      <w:r>
+        <w:rPr>
+          <w:rFonts w:ascii="Times New Roman" w:hAnsi="Times New Roman"/>
+          <w:sz w:val="24"/>
+          <w:szCs w:val="24"/>
+        </w:rPr>
+        <w:t xml:space="preserve">vorab einen Termin auf </w:t>
       </w:r>
       <w:hyperlink r:id="rId10" w:history="1">
         <w:r>
           <w:rPr>
             <w:rStyle w:val="Hyperlink"/>
             <w:rFonts w:ascii="Times New Roman" w:hAnsi="Times New Roman"/>
-            <w:color w:val="0066CC"/>
             <w:sz w:val="24"/>
             <w:szCs w:val="24"/>
-            <w:shd w:val="clear" w:color="auto" w:fill="FFFFFF"/>
           </w:rPr>
-          <w:t>https://calendly.com/cgnguyen/sprechstunde</w:t>
+          <w:t>https://www.polsoz.fu-berlin.de/polwiss/forschung/systeme/polsystem/Team/Christoph-Nguyen.html</w:t>
         </w:r>
       </w:hyperlink>
-      <w:r>
-        <w:rPr>
-          <w:rFonts w:ascii="Times New Roman" w:hAnsi="Times New Roman"/>
-          <w:sz w:val="24"/>
-          <w:szCs w:val="24"/>
-        </w:rPr>
-        <w:t xml:space="preserve">.  </w:t>
-      </w:r>
     </w:p>
     <w:p>
       <w:pPr>
@@ -491,34 +481,29 @@
         <w:t xml:space="preserve">Bitte beachten Sie auch die gesonderten Sprechstunden die exklusiv für diesen Kurs angeboten werden (siehe Seminarplan). </w:t>
       </w:r>
       <w:r>
-        <w:t xml:space="preserve">Diese Sprechstunden können unter </w:t>
+        <w:t xml:space="preserve">Diese Sprechstunden </w:t>
+      </w:r>
+      <w:r>
+        <w:t>direkt auf Blackboard gebucht werden.</w:t>
+      </w:r>
+      <w:r>
+        <w:t xml:space="preserve"> </w:t>
+      </w:r>
+    </w:p>
+    <w:p/>
+    <w:p>
+      <w:pPr>
+        <w:pStyle w:val="Heading2"/>
+      </w:pPr>
+      <w:r>
+        <w:t xml:space="preserve">Kommunikation </w:t>
+      </w:r>
+    </w:p>
+    <w:p>
+      <w:r>
+        <w:t xml:space="preserve">Die Kommunikation im Kurs findet via Blackboard und E-Mail statt. Bitte kontaktieren Sie mich über die E-Mail-Adresse </w:t>
       </w:r>
       <w:hyperlink r:id="rId12" w:history="1">
-        <w:r>
-          <w:rPr>
-            <w:rStyle w:val="Hyperlink"/>
-          </w:rPr>
-          <w:t>https://calendly.com/cgnguyen/parlament</w:t>
-        </w:r>
-      </w:hyperlink>
-      <w:r>
-        <w:t xml:space="preserve"> buchen. </w:t>
-      </w:r>
-    </w:p>
-    <w:p/>
-    <w:p>
-      <w:pPr>
-        <w:pStyle w:val="Heading2"/>
-      </w:pPr>
-      <w:r>
-        <w:t xml:space="preserve">Kommunikation </w:t>
-      </w:r>
-    </w:p>
-    <w:p>
-      <w:r>
-        <w:t xml:space="preserve">Die Kommunikation im Kurs findet via Blackboard und E-Mail statt. Bitte kontaktieren Sie mich über die E-Mail-Adresse </w:t>
-      </w:r>
-      <w:hyperlink r:id="rId13" w:history="1">
         <w:r>
           <w:rPr>
             <w:rStyle w:val="Hyperlink"/>
@@ -755,15 +740,7 @@
         <w:t>ausschöpfen</w:t>
       </w:r>
       <w:r>
-        <w:t xml:space="preserve">, da die asynchronen </w:t>
-      </w:r>
-      <w:proofErr w:type="gramStart"/>
-      <w:r>
-        <w:t>Elemente vergleichsweise</w:t>
-      </w:r>
-      <w:proofErr w:type="gramEnd"/>
-      <w:r>
-        <w:t xml:space="preserve"> viel Zeit </w:t>
+        <w:t xml:space="preserve">, da die asynchronen Elemente vergleichsweise viel Zeit </w:t>
       </w:r>
       <w:r>
         <w:t>einnehmen</w:t>
@@ -987,7 +964,13 @@
         <w:t xml:space="preserve">Weiterhin ist die Kollaboration zwischen Studierenden hier ausdrücklich erwünscht. Sie können </w:t>
       </w:r>
       <w:r>
-        <w:t>in Kleingruppen (Max. 4 Personen) zusammenarbeiten</w:t>
+        <w:t xml:space="preserve">in Kleingruppen (Max. </w:t>
+      </w:r>
+      <w:r>
+        <w:t>3</w:t>
+      </w:r>
+      <w:r>
+        <w:t xml:space="preserve"> Personen) zusammenarbeiten</w:t>
       </w:r>
       <w:r>
         <w:t xml:space="preserve">. Allerdings sollte jede Person ein eigenes Problemset abgeben. </w:t>
@@ -1014,13 +997,8 @@
         <w:t>Für die Teilnahme am Kurs benötigen Sie einen PC</w:t>
       </w:r>
       <w:r>
-        <w:t>/</w:t>
-      </w:r>
-      <w:proofErr w:type="gramStart"/>
-      <w:r>
-        <w:t>Mac</w:t>
-      </w:r>
-      <w:proofErr w:type="gramEnd"/>
+        <w:t>/Mac</w:t>
+      </w:r>
       <w:r>
         <w:t xml:space="preserve"> auf dem das Statistikprogramm R und R-Studio installiert und </w:t>
       </w:r>
@@ -1068,7 +1046,10 @@
         <w:t xml:space="preserve">Diese Unterlagen werden auf Englisch angeboten. </w:t>
       </w:r>
       <w:r>
-        <w:t>Den Zugang zu Datacamp lasse ich Ihnen nach Beginn des Seminars zukommen.</w:t>
+        <w:t xml:space="preserve">Den Zugang zu Datacamp lasse ich Ihnen nach Beginn </w:t>
+      </w:r>
+      <w:r>
+        <w:t xml:space="preserve">auf Blackboard zukommen. </w:t>
       </w:r>
     </w:p>
     <w:p/>
@@ -1109,7 +1090,7 @@
         <w:t xml:space="preserve"> Problem Sets 1 - </w:t>
       </w:r>
       <w:r>
-        <w:t>5</w:t>
+        <w:t>4</w:t>
       </w:r>
       <w:r>
         <w:t xml:space="preserve">  </w:t>
@@ -1147,15 +1128,7 @@
         <w:jc w:val="both"/>
       </w:pPr>
       <w:r>
-        <w:t xml:space="preserve">Leistungen für die aktive Teilnahme + Vertiefung der Problem Sets / Forschungsdesign (3000 Worte, exkl. </w:t>
-      </w:r>
-      <w:proofErr w:type="gramStart"/>
-      <w:r>
-        <w:t>Bibliographie</w:t>
-      </w:r>
-      <w:proofErr w:type="gramEnd"/>
-      <w:r>
-        <w:t xml:space="preserve">) </w:t>
+        <w:t xml:space="preserve">Leistungen für die aktive Teilnahme + Vertiefung der Problem Sets / Forschungsdesign (3000 Worte, exkl. Bibliographie) </w:t>
       </w:r>
     </w:p>
     <w:p>
@@ -1183,15 +1156,7 @@
         <w:jc w:val="both"/>
       </w:pPr>
       <w:r>
-        <w:t xml:space="preserve">Leistung für die aktive Teilnahme + Hausarbeit (6000 Worte, exkl. </w:t>
-      </w:r>
-      <w:proofErr w:type="gramStart"/>
-      <w:r>
-        <w:t>Bibliographie</w:t>
-      </w:r>
-      <w:proofErr w:type="gramEnd"/>
-      <w:r>
-        <w:t xml:space="preserve">) </w:t>
+        <w:t xml:space="preserve">Leistung für die aktive Teilnahme + Hausarbeit (6000 Worte, exkl. Bibliographie) </w:t>
       </w:r>
     </w:p>
     <w:p/>
@@ -1301,7 +1266,15 @@
           <w:sz w:val="24"/>
           <w:szCs w:val="24"/>
         </w:rPr>
-        <w:t>31</w:t>
+        <w:t>3</w:t>
+      </w:r>
+      <w:r>
+        <w:rPr>
+          <w:rFonts w:ascii="Times New Roman" w:hAnsi="Times New Roman"/>
+          <w:sz w:val="24"/>
+          <w:szCs w:val="24"/>
+        </w:rPr>
+        <w:t>0</w:t>
       </w:r>
       <w:r>
         <w:rPr>
@@ -1505,7 +1478,7 @@
         </w:rPr>
         <w:t xml:space="preserve"> Media. Kostenfrei online </w:t>
       </w:r>
-      <w:hyperlink r:id="rId14" w:history="1">
+      <w:hyperlink r:id="rId13" w:history="1">
         <w:r>
           <w:rPr>
             <w:rStyle w:val="Hyperlink"/>
@@ -2197,7 +2170,7 @@
         </w:rPr>
         <w:t xml:space="preserve">(9), 1673–1691. </w:t>
       </w:r>
-      <w:hyperlink r:id="rId15" w:history="1">
+      <w:hyperlink r:id="rId14" w:history="1">
         <w:r>
           <w:rPr>
             <w:rStyle w:val="Hyperlink"/>
@@ -2464,6 +2437,9 @@
       <w:r>
         <w:t>Anmeldung über Blackboard</w:t>
       </w:r>
+      <w:r>
+        <w:t xml:space="preserve"> </w:t>
+      </w:r>
     </w:p>
     <w:p>
       <w:pPr>
@@ -2586,7 +2562,6 @@
         </w:rPr>
         <w:t>(</w:t>
       </w:r>
-      <w:proofErr w:type="gramStart"/>
       <w:r>
         <w:rPr>
           <w:b w:val="0"/>
@@ -2599,15 +2574,7 @@
           <w:b w:val="0"/>
           <w:bCs w:val="0"/>
         </w:rPr>
-        <w:t xml:space="preserve"> </w:t>
-      </w:r>
-      <w:proofErr w:type="gramEnd"/>
-      <w:r>
-        <w:rPr>
-          <w:b w:val="0"/>
-          <w:bCs w:val="0"/>
-        </w:rPr>
-        <w:t xml:space="preserve">                                     </w:t>
+        <w:t xml:space="preserve">                                      </w:t>
       </w:r>
       <w:r>
         <w:rPr>
@@ -2733,7 +2700,7 @@
       <w:r>
         <w:t xml:space="preserve">. 11 (March 13, 2018): 2600–2606. </w:t>
       </w:r>
-      <w:hyperlink r:id="rId16" w:history="1">
+      <w:hyperlink r:id="rId15" w:history="1">
         <w:r>
           <w:rPr>
             <w:rStyle w:val="Hyperlink"/>
@@ -2826,7 +2793,7 @@
       <w:r>
         <w:t xml:space="preserve"> 2021): 142–51. </w:t>
       </w:r>
-      <w:hyperlink r:id="rId17" w:history="1">
+      <w:hyperlink r:id="rId16" w:history="1">
         <w:r>
           <w:rPr>
             <w:rStyle w:val="Hyperlink"/>
@@ -3135,15 +3102,10 @@
           <w:lang w:eastAsia="en-US"/>
         </w:rPr>
         <w:tab/>
-      </w:r>
-      <w:r>
-        <w:rPr>
-          <w:lang w:eastAsia="en-US"/>
-        </w:rPr>
         <w:t xml:space="preserve">Bitte um vorherige </w:t>
       </w:r>
       <w:r>
-        <w:t>Anmeldung über Blackboard</w:t>
+        <w:t xml:space="preserve">Anmeldung über Blackboard </w:t>
       </w:r>
     </w:p>
     <w:p>
@@ -4782,20 +4744,8 @@
         <w:tab/>
         <w:t xml:space="preserve">Bitte um vorherige </w:t>
       </w:r>
-      <w:hyperlink r:id="rId18" w:history="1">
-        <w:r>
-          <w:rPr>
-            <w:rStyle w:val="Hyperlink"/>
-            <w:lang w:eastAsia="en-US"/>
-          </w:rPr>
-          <w:t>Anmeldung</w:t>
-        </w:r>
-      </w:hyperlink>
-      <w:r>
-        <w:rPr>
-          <w:lang w:eastAsia="en-US"/>
-        </w:rPr>
-        <w:t xml:space="preserve"> </w:t>
+      <w:r>
+        <w:t xml:space="preserve">Anmeldung über Blackboard </w:t>
       </w:r>
     </w:p>
     <w:p>
@@ -5047,7 +4997,7 @@
       <w:r>
         <w:t xml:space="preserve">Bräuninger T., Debus M., Müller J., Stecker C. (2020) Dimensionen des politischen Wettbewerbs. In: Parteienwettbewerb in den deutschen Bundesländern. Springer VS, Wiesbaden. </w:t>
       </w:r>
-      <w:hyperlink r:id="rId19" w:history="1">
+      <w:hyperlink r:id="rId17" w:history="1">
         <w:r>
           <w:rPr>
             <w:rStyle w:val="Hyperlink"/>
@@ -5075,20 +5025,8 @@
         <w:tab/>
         <w:t xml:space="preserve">Bitte um vorherige </w:t>
       </w:r>
-      <w:hyperlink r:id="rId20" w:history="1">
-        <w:r>
-          <w:rPr>
-            <w:rStyle w:val="Hyperlink"/>
-            <w:lang w:eastAsia="en-US"/>
-          </w:rPr>
-          <w:t>Anmeldung</w:t>
-        </w:r>
-      </w:hyperlink>
-      <w:r>
-        <w:rPr>
-          <w:lang w:eastAsia="en-US"/>
-        </w:rPr>
-        <w:t xml:space="preserve"> </w:t>
+      <w:r>
+        <w:t xml:space="preserve">Anmeldung über Blackboard </w:t>
       </w:r>
     </w:p>
     <w:p>
@@ -5138,15 +5076,7 @@
           <w:b w:val="0"/>
           <w:bCs w:val="0"/>
         </w:rPr>
-        <w:t xml:space="preserve"> Data II: </w:t>
-      </w:r>
-      <w:proofErr w:type="gramStart"/>
-      <w:r>
-        <w:rPr>
-          <w:b w:val="0"/>
-          <w:bCs w:val="0"/>
-        </w:rPr>
-        <w:t xml:space="preserve">Anwendung </w:t>
+        <w:t xml:space="preserve"> Data II: Anwendung </w:t>
       </w:r>
       <w:r>
         <w:rPr>
@@ -5160,15 +5090,7 @@
           <w:b w:val="0"/>
           <w:bCs w:val="0"/>
         </w:rPr>
-        <w:t>(</w:t>
-      </w:r>
-      <w:proofErr w:type="gramEnd"/>
-      <w:r>
-        <w:rPr>
-          <w:b w:val="0"/>
-          <w:bCs w:val="0"/>
-        </w:rPr>
-        <w:t>synchron)</w:t>
+        <w:t>(synchron)</w:t>
       </w:r>
       <w:r>
         <w:rPr>
@@ -5280,7 +5202,7 @@
           <w:iCs/>
           <w:lang w:eastAsia="en-US"/>
         </w:rPr>
-        <w:t xml:space="preserve">Problem Set IV–Quanteda Basics  </w:t>
+        <w:t xml:space="preserve">Problem Set IV–Quanteda </w:t>
       </w:r>
     </w:p>
     <w:p>
@@ -5551,7 +5473,7 @@
       </w:pPr>
     </w:p>
     <w:sectPr>
-      <w:footerReference w:type="default" r:id="rId21"/>
+      <w:footerReference w:type="default" r:id="rId18"/>
       <w:pgSz w:w="11906" w:h="16838"/>
       <w:pgMar w:top="1417" w:right="1417" w:bottom="1134" w:left="1417" w:header="708" w:footer="708" w:gutter="0"/>
       <w:cols w:space="708"/>

</xml_diff>

<commit_message>
Update Seminarplan and slides for weeks 2 and 4
</commit_message>
<xml_diff>
--- a/1_Sylabus/23_S_Seminarplan_Parlament.docx
+++ b/1_Sylabus/23_S_Seminarplan_Parlament.docx
@@ -2666,12 +2666,21 @@
       <w:r>
         <w:t xml:space="preserve"> Revolution.” </w:t>
       </w:r>
+      <w:proofErr w:type="spellStart"/>
       <w:r>
         <w:rPr>
           <w:i/>
           <w:iCs/>
         </w:rPr>
-        <w:t xml:space="preserve">Proceedings of </w:t>
+        <w:t>Proceedings</w:t>
+      </w:r>
+      <w:proofErr w:type="spellEnd"/>
+      <w:r>
+        <w:rPr>
+          <w:i/>
+          <w:iCs/>
+        </w:rPr>
+        <w:t xml:space="preserve"> of </w:t>
       </w:r>
       <w:proofErr w:type="spellStart"/>
       <w:r>
@@ -2733,7 +2742,15 @@
       </w:r>
       <w:proofErr w:type="spellEnd"/>
       <w:r>
-        <w:t xml:space="preserve"> My Hands </w:t>
+        <w:t xml:space="preserve"> </w:t>
+      </w:r>
+      <w:proofErr w:type="spellStart"/>
+      <w:r>
+        <w:t>My</w:t>
+      </w:r>
+      <w:proofErr w:type="spellEnd"/>
+      <w:r>
+        <w:t xml:space="preserve"> Hands </w:t>
       </w:r>
       <w:proofErr w:type="spellStart"/>
       <w:r>

</xml_diff>